<commit_message>
sudah bisa di download..cma masih aneh
</commit_message>
<xml_diff>
--- a/etc/data/andonnikahTemplate.docx
+++ b/etc/data/andonnikahTemplate.docx
@@ -68,8 +68,10 @@
         <w:rPr>
           <w:b/>
         </w:rPr>
-        <w:t>${kelurahan}</w:t>
-      </w:r>
+        <w:t>Leuwigajah</w:t>
+      </w:r>
+      <w:bookmarkStart w:id="0" w:name="_GoBack"/>
+      <w:bookmarkEnd w:id="0"/>
       <w:r>
         <w:t xml:space="preserve"> Kecamatan </w:t>
       </w:r>
@@ -1247,8 +1249,6 @@
               <w:lang w:val="en-US"/>
             </w:rPr>
           </w:pPr>
-          <w:bookmarkStart w:id="0" w:name="_GoBack"/>
-          <w:bookmarkEnd w:id="0"/>
         </w:p>
       </w:tc>
     </w:tr>

</xml_diff>